<commit_message>
Se agregó bitácora y readme. Act evidencia.doc
</commit_message>
<xml_diff>
--- a/grupo08_luzdelsur/MiniProyecto/Sesion10/Pipeline_AWS_Students_Full/docs/evidencia.docx
+++ b/grupo08_luzdelsur/MiniProyecto/Sesion10/Pipeline_AWS_Students_Full/docs/evidencia.docx
@@ -1,6 +1,6 @@
 
 <file path=word/document.xml><?xml version="1.0" encoding="utf-8"?>
-<w:document xmlns:wpc="http://schemas.microsoft.com/office/word/2010/wordprocessingCanvas" xmlns:cx="http://schemas.microsoft.com/office/drawing/2014/chartex" xmlns:cx1="http://schemas.microsoft.com/office/drawing/2015/9/8/chartex" xmlns:cx2="http://schemas.microsoft.com/office/drawing/2015/10/21/chartex" xmlns:cx3="http://schemas.microsoft.com/office/drawing/2016/5/9/chartex" xmlns:cx4="http://schemas.microsoft.com/office/drawing/2016/5/10/chartex" xmlns:cx5="http://schemas.microsoft.com/office/drawing/2016/5/11/chartex" xmlns:cx6="http://schemas.microsoft.com/office/drawing/2016/5/12/chartex" xmlns:cx7="http://schemas.microsoft.com/office/drawing/2016/5/13/chartex" xmlns:cx8="http://schemas.microsoft.com/office/drawing/2016/5/14/chartex" xmlns:mc="http://schemas.openxmlformats.org/markup-compatibility/2006" xmlns:aink="http://schemas.microsoft.com/office/drawing/2016/ink" xmlns:am3d="http://schemas.microsoft.com/office/drawing/2017/model3d" xmlns:o="urn:schemas-microsoft-com:office:office" xmlns:r="http://schemas.openxmlformats.org/officeDocument/2006/relationships" xmlns:m="http://schemas.openxmlformats.org/officeDocument/2006/math" xmlns:v="urn:schemas-microsoft-com:vml" xmlns:wp14="http://schemas.microsoft.com/office/word/2010/wordprocessingDrawing" xmlns:wp="http://schemas.openxmlformats.org/drawingml/2006/wordprocessingDrawing" xmlns:w10="urn:schemas-microsoft-com:office:word" xmlns:w="http://schemas.openxmlformats.org/wordprocessingml/2006/main" xmlns:w14="http://schemas.microsoft.com/office/word/2010/wordml" xmlns:w15="http://schemas.microsoft.com/office/word/2012/wordml" xmlns:w16cid="http://schemas.microsoft.com/office/word/2016/wordml/cid" xmlns:w16se="http://schemas.microsoft.com/office/word/2015/wordml/symex" xmlns:wpg="http://schemas.microsoft.com/office/word/2010/wordprocessingGroup" xmlns:wpi="http://schemas.microsoft.com/office/word/2010/wordprocessingInk" xmlns:wne="http://schemas.microsoft.com/office/word/2006/wordml" xmlns:wps="http://schemas.microsoft.com/office/word/2010/wordprocessingShape" mc:Ignorable="w14 w15 w16se w16cid wp14">
+<w:document xmlns:wpc="http://schemas.microsoft.com/office/word/2010/wordprocessingCanvas" xmlns:cx="http://schemas.microsoft.com/office/drawing/2014/chartex" xmlns:cx1="http://schemas.microsoft.com/office/drawing/2015/9/8/chartex" xmlns:cx2="http://schemas.microsoft.com/office/drawing/2015/10/21/chartex" xmlns:cx3="http://schemas.microsoft.com/office/drawing/2016/5/9/chartex" xmlns:cx4="http://schemas.microsoft.com/office/drawing/2016/5/10/chartex" xmlns:cx5="http://schemas.microsoft.com/office/drawing/2016/5/11/chartex" xmlns:cx6="http://schemas.microsoft.com/office/drawing/2016/5/12/chartex" xmlns:cx7="http://schemas.microsoft.com/office/drawing/2016/5/13/chartex" xmlns:cx8="http://schemas.microsoft.com/office/drawing/2016/5/14/chartex" xmlns:mc="http://schemas.openxmlformats.org/markup-compatibility/2006" xmlns:aink="http://schemas.microsoft.com/office/drawing/2016/ink" xmlns:am3d="http://schemas.microsoft.com/office/drawing/2017/model3d" xmlns:o="urn:schemas-microsoft-com:office:office" xmlns:r="http://schemas.openxmlformats.org/officeDocument/2006/relationships" xmlns:m="http://schemas.openxmlformats.org/officeDocument/2006/math" xmlns:v="urn:schemas-microsoft-com:vml" xmlns:wp14="http://schemas.microsoft.com/office/word/2010/wordprocessingDrawing" xmlns:wp="http://schemas.openxmlformats.org/drawingml/2006/wordprocessingDrawing" xmlns:w10="urn:schemas-microsoft-com:office:word" xmlns:w="http://schemas.openxmlformats.org/wordprocessingml/2006/main" xmlns:w14="http://schemas.microsoft.com/office/word/2010/wordml" xmlns:w15="http://schemas.microsoft.com/office/word/2012/wordml" xmlns:w16cex="http://schemas.microsoft.com/office/word/2018/wordml/cex" xmlns:w16cid="http://schemas.microsoft.com/office/word/2016/wordml/cid" xmlns:w16="http://schemas.microsoft.com/office/word/2018/wordml" xmlns:w16sdtdh="http://schemas.microsoft.com/office/word/2020/wordml/sdtdatahash" xmlns:w16se="http://schemas.microsoft.com/office/word/2015/wordml/symex" xmlns:wpg="http://schemas.microsoft.com/office/word/2010/wordprocessingGroup" xmlns:wpi="http://schemas.microsoft.com/office/word/2010/wordprocessingInk" xmlns:wne="http://schemas.microsoft.com/office/word/2006/wordml" xmlns:wps="http://schemas.microsoft.com/office/word/2010/wordprocessingShape" mc:Ignorable="w14 w15 w16se w16cid w16 w16cex w16sdtdh wp14">
   <w:body>
     <w:p>
       <w:r>
@@ -9,8 +9,11 @@
     </w:p>
     <w:p>
       <w:r>
+        <w:rPr>
+          <w:noProof/>
+        </w:rPr>
         <w:drawing>
-          <wp:inline distT="0" distB="0" distL="0" distR="0" wp14:anchorId="75DD9E01" wp14:editId="2888E354">
+          <wp:inline distT="0" distB="0" distL="0" distR="0" wp14:anchorId="730A16DF" wp14:editId="651C6DC8">
             <wp:extent cx="5400040" cy="2510155"/>
             <wp:effectExtent l="0" t="0" r="0" b="4445"/>
             <wp:docPr id="1" name="Imagen 1"/>
@@ -48,13 +51,8 @@
     </w:p>
     <w:p>
       <w:r>
-        <w:t xml:space="preserve">2.- </w:t>
-      </w:r>
-      <w:bookmarkStart w:id="0" w:name="_GoBack"/>
-      <w:r>
-        <w:t>Imágenes Subidas en EDA</w:t>
-      </w:r>
-      <w:bookmarkEnd w:id="0"/>
+        <w:t>2.- Imágenes Subidas en EDA</w:t>
+      </w:r>
       <w:r>
         <w:br/>
         <w:t>3.- Ingesta de datos</w:t>
@@ -63,8 +61,11 @@
         <w:br/>
       </w:r>
       <w:r>
+        <w:rPr>
+          <w:noProof/>
+        </w:rPr>
         <w:drawing>
-          <wp:inline distT="0" distB="0" distL="0" distR="0" wp14:anchorId="7D59C08F" wp14:editId="4472C557">
+          <wp:inline distT="0" distB="0" distL="0" distR="0" wp14:anchorId="0EAC8CC4" wp14:editId="0CA0FF64">
             <wp:extent cx="5400040" cy="2626360"/>
             <wp:effectExtent l="0" t="0" r="0" b="2540"/>
             <wp:docPr id="2" name="Imagen 2"/>
@@ -100,6 +101,135 @@
         </w:drawing>
       </w:r>
     </w:p>
+    <w:p>
+      <w:r>
+        <w:t>4</w:t>
+      </w:r>
+      <w:r>
+        <w:t xml:space="preserve">.- </w:t>
+      </w:r>
+      <w:r>
+        <w:t>Creación de Base De Datos Raw</w:t>
+      </w:r>
+    </w:p>
+    <w:p>
+      <w:r>
+        <w:rPr>
+          <w:noProof/>
+        </w:rPr>
+        <w:lastRenderedPageBreak/>
+        <w:drawing>
+          <wp:anchor distT="0" distB="0" distL="114300" distR="114300" simplePos="0" relativeHeight="251658240" behindDoc="0" locked="0" layoutInCell="1" allowOverlap="1" wp14:anchorId="02BAD09D" wp14:editId="5A33CACF">
+            <wp:simplePos x="0" y="0"/>
+            <wp:positionH relativeFrom="column">
+              <wp:posOffset>175895</wp:posOffset>
+            </wp:positionH>
+            <wp:positionV relativeFrom="paragraph">
+              <wp:posOffset>0</wp:posOffset>
+            </wp:positionV>
+            <wp:extent cx="5486400" cy="2837815"/>
+            <wp:effectExtent l="0" t="0" r="0" b="635"/>
+            <wp:wrapSquare wrapText="bothSides"/>
+            <wp:docPr id="3" name="Imagen 3"/>
+            <wp:cNvGraphicFramePr>
+              <a:graphicFrameLocks xmlns:a="http://schemas.openxmlformats.org/drawingml/2006/main" noChangeAspect="1"/>
+            </wp:cNvGraphicFramePr>
+            <a:graphic xmlns:a="http://schemas.openxmlformats.org/drawingml/2006/main">
+              <a:graphicData uri="http://schemas.openxmlformats.org/drawingml/2006/picture">
+                <pic:pic xmlns:pic="http://schemas.openxmlformats.org/drawingml/2006/picture">
+                  <pic:nvPicPr>
+                    <pic:cNvPr id="1" name=""/>
+                    <pic:cNvPicPr/>
+                  </pic:nvPicPr>
+                  <pic:blipFill>
+                    <a:blip r:embed="rId6" cstate="print">
+                      <a:extLst>
+                        <a:ext uri="{28A0092B-C50C-407E-A947-70E740481C1C}">
+                          <a14:useLocalDpi xmlns:a14="http://schemas.microsoft.com/office/drawing/2010/main" val="0"/>
+                        </a:ext>
+                      </a:extLst>
+                    </a:blip>
+                    <a:stretch>
+                      <a:fillRect/>
+                    </a:stretch>
+                  </pic:blipFill>
+                  <pic:spPr>
+                    <a:xfrm>
+                      <a:off x="0" y="0"/>
+                      <a:ext cx="5486400" cy="2837815"/>
+                    </a:xfrm>
+                    <a:prstGeom prst="rect">
+                      <a:avLst/>
+                    </a:prstGeom>
+                  </pic:spPr>
+                </pic:pic>
+              </a:graphicData>
+            </a:graphic>
+            <wp14:sizeRelH relativeFrom="page">
+              <wp14:pctWidth>0</wp14:pctWidth>
+            </wp14:sizeRelH>
+            <wp14:sizeRelV relativeFrom="page">
+              <wp14:pctHeight>0</wp14:pctHeight>
+            </wp14:sizeRelV>
+          </wp:anchor>
+        </w:drawing>
+      </w:r>
+    </w:p>
+    <w:p>
+      <w:r>
+        <w:t>5.- Creación de Crawler para detectar Tablas en el archivo “</w:t>
+      </w:r>
+      <w:hyperlink r:id="rId7" w:history="1">
+        <w:r>
+          <w:t>Sale Report.csv</w:t>
+        </w:r>
+      </w:hyperlink>
+      <w:r>
+        <w:t>”</w:t>
+      </w:r>
+    </w:p>
+    <w:p>
+      <w:r>
+        <w:rPr>
+          <w:noProof/>
+        </w:rPr>
+        <w:drawing>
+          <wp:inline distT="0" distB="0" distL="0" distR="0" wp14:anchorId="1B47DF19" wp14:editId="4F3564BD">
+            <wp:extent cx="5400040" cy="2697480"/>
+            <wp:effectExtent l="0" t="0" r="0" b="7620"/>
+            <wp:docPr id="4" name="Imagen 4"/>
+            <wp:cNvGraphicFramePr>
+              <a:graphicFrameLocks xmlns:a="http://schemas.openxmlformats.org/drawingml/2006/main" noChangeAspect="1"/>
+            </wp:cNvGraphicFramePr>
+            <a:graphic xmlns:a="http://schemas.openxmlformats.org/drawingml/2006/main">
+              <a:graphicData uri="http://schemas.openxmlformats.org/drawingml/2006/picture">
+                <pic:pic xmlns:pic="http://schemas.openxmlformats.org/drawingml/2006/picture">
+                  <pic:nvPicPr>
+                    <pic:cNvPr id="1" name=""/>
+                    <pic:cNvPicPr/>
+                  </pic:nvPicPr>
+                  <pic:blipFill>
+                    <a:blip r:embed="rId8"/>
+                    <a:stretch>
+                      <a:fillRect/>
+                    </a:stretch>
+                  </pic:blipFill>
+                  <pic:spPr>
+                    <a:xfrm>
+                      <a:off x="0" y="0"/>
+                      <a:ext cx="5400040" cy="2697480"/>
+                    </a:xfrm>
+                    <a:prstGeom prst="rect">
+                      <a:avLst/>
+                    </a:prstGeom>
+                  </pic:spPr>
+                </pic:pic>
+              </a:graphicData>
+            </a:graphic>
+          </wp:inline>
+        </w:drawing>
+      </w:r>
+    </w:p>
     <w:sectPr>
       <w:pgSz w:w="11906" w:h="16838"/>
       <w:pgMar w:top="1417" w:right="1701" w:bottom="1417" w:left="1701" w:header="708" w:footer="708" w:gutter="0"/>
@@ -111,7 +241,7 @@
 </file>
 
 <file path=word/styles.xml><?xml version="1.0" encoding="utf-8"?>
-<w:styles xmlns:mc="http://schemas.openxmlformats.org/markup-compatibility/2006" xmlns:r="http://schemas.openxmlformats.org/officeDocument/2006/relationships" xmlns:w="http://schemas.openxmlformats.org/wordprocessingml/2006/main" xmlns:w14="http://schemas.microsoft.com/office/word/2010/wordml" xmlns:w15="http://schemas.microsoft.com/office/word/2012/wordml" xmlns:w16cid="http://schemas.microsoft.com/office/word/2016/wordml/cid" xmlns:w16se="http://schemas.microsoft.com/office/word/2015/wordml/symex" mc:Ignorable="w14 w15 w16se w16cid">
+<w:styles xmlns:mc="http://schemas.openxmlformats.org/markup-compatibility/2006" xmlns:r="http://schemas.openxmlformats.org/officeDocument/2006/relationships" xmlns:w="http://schemas.openxmlformats.org/wordprocessingml/2006/main" xmlns:w14="http://schemas.microsoft.com/office/word/2010/wordml" xmlns:w15="http://schemas.microsoft.com/office/word/2012/wordml" xmlns:w16cex="http://schemas.microsoft.com/office/word/2018/wordml/cex" xmlns:w16cid="http://schemas.microsoft.com/office/word/2016/wordml/cid" xmlns:w16="http://schemas.microsoft.com/office/word/2018/wordml" xmlns:w16sdtdh="http://schemas.microsoft.com/office/word/2020/wordml/sdtdatahash" xmlns:w16se="http://schemas.microsoft.com/office/word/2015/wordml/symex" mc:Ignorable="w14 w15 w16se w16cid w16 w16cex w16sdtdh">
   <w:docDefaults>
     <w:rPrDefault>
       <w:rPr>
@@ -127,7 +257,7 @@
       </w:pPr>
     </w:pPrDefault>
   </w:docDefaults>
-  <w:latentStyles w:defLockedState="0" w:defUIPriority="99" w:defSemiHidden="0" w:defUnhideWhenUsed="0" w:defQFormat="0" w:count="375">
+  <w:latentStyles w:defLockedState="0" w:defUIPriority="99" w:defSemiHidden="0" w:defUnhideWhenUsed="0" w:defQFormat="0" w:count="376">
     <w:lsdException w:name="Normal" w:uiPriority="0" w:qFormat="1"/>
     <w:lsdException w:name="heading 1" w:uiPriority="9" w:qFormat="1"/>
     <w:lsdException w:name="heading 2" w:semiHidden="1" w:uiPriority="9" w:unhideWhenUsed="1" w:qFormat="1"/>
@@ -233,7 +363,6 @@
     <w:lsdException w:name="HTML Sample" w:semiHidden="1" w:unhideWhenUsed="1"/>
     <w:lsdException w:name="HTML Typewriter" w:semiHidden="1" w:unhideWhenUsed="1"/>
     <w:lsdException w:name="HTML Variable" w:semiHidden="1" w:unhideWhenUsed="1"/>
-    <w:lsdException w:name="Normal Table" w:semiHidden="1" w:unhideWhenUsed="1"/>
     <w:lsdException w:name="annotation subject" w:semiHidden="1" w:unhideWhenUsed="1"/>
     <w:lsdException w:name="No List" w:semiHidden="1" w:unhideWhenUsed="1"/>
     <w:lsdException w:name="Outline List 1" w:semiHidden="1" w:unhideWhenUsed="1"/>
@@ -280,10 +409,8 @@
     <w:lsdException w:name="Table Subtle 2" w:semiHidden="1" w:unhideWhenUsed="1"/>
     <w:lsdException w:name="Table Web 1" w:semiHidden="1" w:unhideWhenUsed="1"/>
     <w:lsdException w:name="Table Web 2" w:semiHidden="1" w:unhideWhenUsed="1"/>
-    <w:lsdException w:name="Table Web 3" w:semiHidden="1" w:unhideWhenUsed="1"/>
     <w:lsdException w:name="Balloon Text" w:semiHidden="1" w:unhideWhenUsed="1"/>
     <w:lsdException w:name="Table Grid" w:uiPriority="39"/>
-    <w:lsdException w:name="Table Theme" w:semiHidden="1" w:unhideWhenUsed="1"/>
     <w:lsdException w:name="Placeholder Text" w:semiHidden="1"/>
     <w:lsdException w:name="No Spacing" w:uiPriority="1" w:qFormat="1"/>
     <w:lsdException w:name="Light Shading" w:uiPriority="60"/>
@@ -503,6 +630,7 @@
     <w:lsdException w:name="Smart Hyperlink" w:semiHidden="1" w:unhideWhenUsed="1"/>
     <w:lsdException w:name="Hashtag" w:semiHidden="1" w:unhideWhenUsed="1"/>
     <w:lsdException w:name="Unresolved Mention" w:semiHidden="1" w:unhideWhenUsed="1"/>
+    <w:lsdException w:name="Smart Link" w:semiHidden="1" w:unhideWhenUsed="1"/>
   </w:latentStyles>
   <w:style w:type="paragraph" w:default="1" w:styleId="Normal">
     <w:name w:val="Normal"/>
@@ -534,6 +662,11 @@
     <w:uiPriority w:val="99"/>
     <w:semiHidden/>
     <w:unhideWhenUsed/>
+  </w:style>
+  <w:style w:type="character" w:customStyle="1" w:styleId="name">
+    <w:name w:val="name"/>
+    <w:basedOn w:val="Fuentedeprrafopredeter"/>
+    <w:rsid w:val="004A68E7"/>
   </w:style>
 </w:styles>
 </file>

</xml_diff>